<commit_message>
Izmenjen SSU - Pregled profila
</commit_message>
<xml_diff>
--- a/SSU/Marko/Verzija 1.1/SSU - Pregled profila.docx
+++ b/SSU/Marko/Verzija 1.1/SSU - Pregled profila.docx
@@ -427,8 +427,8 @@
       <w:tblGrid>
         <w:gridCol w:w="2337"/>
         <w:gridCol w:w="2338"/>
-        <w:gridCol w:w="2342"/>
-        <w:gridCol w:w="2332"/>
+        <w:gridCol w:w="2343"/>
+        <w:gridCol w:w="2331"/>
       </w:tblGrid>
       <w:tr>
         <w:trPr/>
@@ -484,7 +484,7 @@
         </w:tc>
         <w:tc>
           <w:tcPr>
-            <w:tcW w:w="2342" w:type="dxa"/>
+            <w:tcW w:w="2343" w:type="dxa"/>
             <w:tcBorders/>
             <w:shd w:fill="auto" w:val="clear"/>
           </w:tcPr>
@@ -509,7 +509,7 @@
         </w:tc>
         <w:tc>
           <w:tcPr>
-            <w:tcW w:w="2332" w:type="dxa"/>
+            <w:tcW w:w="2331" w:type="dxa"/>
             <w:tcBorders/>
             <w:shd w:fill="auto" w:val="clear"/>
           </w:tcPr>
@@ -551,23 +551,7 @@
             </w:pPr>
             <w:r>
               <w:rPr/>
-              <w:t>2</w:t>
-            </w:r>
-            <w:r>
-              <w:rPr/>
-              <w:t>6</w:t>
-            </w:r>
-            <w:r>
-              <w:rPr/>
-              <w:t>.0</w:t>
-            </w:r>
-            <w:r>
-              <w:rPr/>
-              <w:t>2</w:t>
-            </w:r>
-            <w:r>
-              <w:rPr/>
-              <w:t>.2020.</w:t>
+              <w:t>26.02.2020.</w:t>
             </w:r>
           </w:p>
         </w:tc>
@@ -593,7 +577,7 @@
         </w:tc>
         <w:tc>
           <w:tcPr>
-            <w:tcW w:w="2342" w:type="dxa"/>
+            <w:tcW w:w="2343" w:type="dxa"/>
             <w:tcBorders/>
             <w:shd w:fill="auto" w:val="clear"/>
           </w:tcPr>
@@ -613,7 +597,7 @@
         </w:tc>
         <w:tc>
           <w:tcPr>
-            <w:tcW w:w="2332" w:type="dxa"/>
+            <w:tcW w:w="2331" w:type="dxa"/>
             <w:tcBorders/>
             <w:shd w:fill="auto" w:val="clear"/>
           </w:tcPr>
@@ -680,7 +664,7 @@
         </w:tc>
         <w:tc>
           <w:tcPr>
-            <w:tcW w:w="2342" w:type="dxa"/>
+            <w:tcW w:w="2343" w:type="dxa"/>
             <w:tcBorders>
               <w:top w:val="nil"/>
             </w:tcBorders>
@@ -702,7 +686,7 @@
         </w:tc>
         <w:tc>
           <w:tcPr>
-            <w:tcW w:w="2332" w:type="dxa"/>
+            <w:tcW w:w="2331" w:type="dxa"/>
             <w:tcBorders>
               <w:top w:val="nil"/>
             </w:tcBorders>
@@ -1034,7 +1018,7 @@
           <w:docPartGallery w:val="Table of Contents"/>
           <w:docPartUnique w:val="true"/>
         </w:docPartObj>
-        <w:id w:val="1850054653"/>
+        <w:id w:val="1962341245"/>
       </w:sdtPr>
       <w:sdtContent>
         <w:p>
@@ -1596,21 +1580,7 @@
           </w:pPr>
           <w:r>
             <w:rPr/>
-            <w:t>Prilikom pregleda profila korisniku je omogućeno da pregleda svoje pokemone. Događaje koje korisnik može da započne su da nahrani pokemona i da pusti pokemona nazad u divljinu. Ukoliko korisnik nema dovoljno voćkica da nahrani pokemona dugme za hranjenje pokemona je onemogućeno.</w:t>
-          </w:r>
-        </w:p>
-        <w:p>
-          <w:pPr>
-            <w:pStyle w:val="TextBody"/>
-            <w:widowControl/>
-            <w:bidi w:val="0"/>
-            <w:spacing w:lineRule="auto" w:line="276" w:before="0" w:after="140"/>
-            <w:ind w:left="0" w:right="0" w:firstLine="720"/>
-            <w:jc w:val="both"/>
-            <w:rPr/>
-          </w:pPr>
-          <w:r>
-            <w:rPr/>
+            <w:t>Prilikom pregleda profila korisniku je omogućeno da pregleda svoje pokemone. Događaje koje korisnik može da započne su da nahrani pokemona i da pusti pokemona nazad u divljinu.</w:t>
           </w:r>
         </w:p>
         <w:p>
@@ -1627,7 +1597,64 @@
           <w:bookmarkEnd w:id="12"/>
           <w:r>
             <w:rPr/>
-            <w:t>Korisnik hrani svog pokemona</w:t>
+            <w:t>K</w:t>
+          </w:r>
+          <w:r>
+            <w:rPr/>
+            <w:t>orisnik nema dovoljno voćkica da nahrani pokemona</w:t>
+          </w:r>
+        </w:p>
+        <w:p>
+          <w:pPr>
+            <w:pStyle w:val="Normal"/>
+            <w:widowControl/>
+            <w:bidi w:val="0"/>
+            <w:spacing w:lineRule="auto" w:line="259" w:before="0" w:after="160"/>
+            <w:ind w:left="720" w:right="0" w:hanging="360"/>
+            <w:jc w:val="left"/>
+            <w:rPr/>
+          </w:pPr>
+          <w:r>
+            <w:rPr>
+              <w:sz w:val="24"/>
+              <w:szCs w:val="24"/>
+              <w:lang w:val="sr-Latn-RS"/>
+            </w:rPr>
+            <w:t xml:space="preserve">1)   </w:t>
+          </w:r>
+          <w:r>
+            <w:rPr>
+              <w:sz w:val="24"/>
+              <w:szCs w:val="24"/>
+              <w:lang w:val="sr-Latn-RS"/>
+            </w:rPr>
+            <w:t xml:space="preserve">Ukoliko korisnik </w:t>
+          </w:r>
+          <w:r>
+            <w:rPr>
+              <w:sz w:val="24"/>
+              <w:szCs w:val="24"/>
+              <w:lang w:val="sr-Latn-RS"/>
+            </w:rPr>
+            <w:t>nema dovoljno voćkica da nahrani svog pokemona dugme za hranjenje pokemona je onemogućeno pri učitavanju stranice. Pokušajem klika na dugme ništa se ne događa.</w:t>
+          </w:r>
+        </w:p>
+        <w:p>
+          <w:pPr>
+            <w:pStyle w:val="Heading3"/>
+            <w:numPr>
+              <w:ilvl w:val="2"/>
+              <w:numId w:val="1"/>
+            </w:numPr>
+            <w:rPr/>
+          </w:pPr>
+          <w:r>
+            <w:rPr/>
+            <w:t>K</w:t>
+          </w:r>
+          <w:r>
+            <w:rPr/>
+            <w:t>orisnik hrani svog pokemona</w:t>
           </w:r>
           <w:bookmarkEnd w:id="13"/>
         </w:p>
@@ -1649,19 +1676,39 @@
               <w:szCs w:val="24"/>
               <w:lang w:val="sr-Latn-RS"/>
             </w:rPr>
-            <w:t>Ukoliko korisnik ima dovoljan broj voćkica da nahrani pokemona dugme za hranjenje pokemona postaje omogućeno. Korisnik pritiska na dugme za hranjenje pokemona pri čemu počinje da se izvršava funkcionalnost hranjenja pokemona. Korisnik ostaje na stranici pregleda profila.</w:t>
-          </w:r>
-        </w:p>
-        <w:p>
-          <w:pPr>
-            <w:pStyle w:val="TextBody"/>
-            <w:spacing w:lineRule="auto" w:line="276" w:before="0" w:after="140"/>
-            <w:contextualSpacing/>
-            <w:jc w:val="both"/>
-            <w:rPr/>
-          </w:pPr>
-          <w:r>
-            <w:rPr/>
+            <w:t xml:space="preserve">Ukoliko korisnik ima dovoljan broj voćkica da nahrani pokemona dugme za hranjenje pokemona </w:t>
+          </w:r>
+          <w:r>
+            <w:rPr>
+              <w:sz w:val="24"/>
+              <w:szCs w:val="24"/>
+              <w:lang w:val="sr-Latn-RS"/>
+            </w:rPr>
+            <w:t>je</w:t>
+          </w:r>
+          <w:r>
+            <w:rPr>
+              <w:sz w:val="24"/>
+              <w:szCs w:val="24"/>
+              <w:lang w:val="sr-Latn-RS"/>
+            </w:rPr>
+            <w:t xml:space="preserve"> omogućeno </w:t>
+          </w:r>
+          <w:r>
+            <w:rPr>
+              <w:sz w:val="24"/>
+              <w:szCs w:val="24"/>
+              <w:lang w:val="sr-Latn-RS"/>
+            </w:rPr>
+            <w:t>pri učitavanju stranice</w:t>
+          </w:r>
+          <w:r>
+            <w:rPr>
+              <w:sz w:val="24"/>
+              <w:szCs w:val="24"/>
+              <w:lang w:val="sr-Latn-RS"/>
+            </w:rPr>
+            <w:t>. Korisnik pritiska na dugme za hranjenje pokemona pri čemu počinje da se izvršava funkcionalnost hranjenja pokemona. Korisnik ostaje na stranici pregleda profila.</w:t>
           </w:r>
         </w:p>
         <w:p>
@@ -1884,7 +1931,7 @@
         <w:docPartGallery w:val="Page Numbers (Bottom of Page)"/>
         <w:docPartUnique w:val="true"/>
       </w:docPartObj>
-      <w:id w:val="1363030767"/>
+      <w:id w:val="87655344"/>
     </w:sdtPr>
     <w:sdtContent>
       <w:p>
@@ -2052,11 +2099,12 @@
     <w:lvl w:ilvl="0">
       <w:start w:val="1"/>
       <w:numFmt w:val="decimal"/>
-      <w:lvlText w:val="%1."/>
+      <w:lvlText w:val="%1)"/>
       <w:lvlJc w:val="left"/>
       <w:pPr>
         <w:ind w:left="1440" w:hanging="360"/>
       </w:pPr>
+      <w:rPr/>
     </w:lvl>
     <w:lvl w:ilvl="1">
       <w:start w:val="1"/>
@@ -3010,6 +3058,11 @@
     <w:qFormat/>
     <w:rPr/>
   </w:style>
+  <w:style w:type="character" w:styleId="NumberingSymbols">
+    <w:name w:val="Numbering Symbols"/>
+    <w:qFormat/>
+    <w:rPr/>
+  </w:style>
   <w:style w:type="paragraph" w:styleId="Heading">
     <w:name w:val="Heading"/>
     <w:basedOn w:val="Normal"/>

</xml_diff>